<commit_message>
fixed and updated plans and requirements
</commit_message>
<xml_diff>
--- a/docs/Requirements.docx
+++ b/docs/Requirements.docx
@@ -4,103 +4,6 @@
   <w:body>
     <w:p/>
     <w:p>
-      <w:r>
-        <w:t>TEMPLATE</w:t>
-      </w:r>
-      <w:r>
-        <w:t xml:space="preserve"> (to be deleted)</w:t>
-      </w:r>
-    </w:p>
-    <w:p>
-      <w:r>
-        <w:t>ID Number:</w:t>
-      </w:r>
-      <w:r>
-        <w:t xml:space="preserve"> 1114401</w:t>
-      </w:r>
-    </w:p>
-    <w:p>
-      <w:r>
-        <w:t>Functionality Type:</w:t>
-      </w:r>
-      <w:r>
-        <w:rPr>
-          <w:rStyle w:val="markedcontent"/>
-          <w:rFonts w:ascii="Arial" w:hAnsi="Arial" w:cs="Arial"/>
-        </w:rPr>
-        <w:t xml:space="preserve"> </w:t>
-      </w:r>
-      <w:r>
-        <w:rPr>
-          <w:rStyle w:val="markedcontent"/>
-          <w:rFonts w:ascii="Arial" w:hAnsi="Arial" w:cs="Arial"/>
-        </w:rPr>
-        <w:t xml:space="preserve">Functional, </w:t>
-      </w:r>
-      <w:r>
-        <w:rPr>
-          <w:rStyle w:val="markedcontent"/>
-          <w:rFonts w:ascii="Arial" w:hAnsi="Arial" w:cs="Arial"/>
-        </w:rPr>
-        <w:t xml:space="preserve">Non-functional </w:t>
-      </w:r>
-      <w:r>
-        <w:rPr>
-          <w:rStyle w:val="markedcontent"/>
-          <w:rFonts w:ascii="Arial" w:hAnsi="Arial" w:cs="Arial"/>
-        </w:rPr>
-        <w:t xml:space="preserve">or </w:t>
-      </w:r>
-      <w:r>
-        <w:rPr>
-          <w:rStyle w:val="markedcontent"/>
-          <w:rFonts w:ascii="Arial" w:hAnsi="Arial" w:cs="Arial"/>
-        </w:rPr>
-        <w:t>Constraints</w:t>
-      </w:r>
-    </w:p>
-    <w:p>
-      <w:r>
-        <w:t>Description</w:t>
-      </w:r>
-      <w:r>
-        <w:t>:</w:t>
-      </w:r>
-    </w:p>
-    <w:p>
-      <w:r>
-        <w:t>Rationale</w:t>
-      </w:r>
-      <w:r>
-        <w:t>:</w:t>
-      </w:r>
-    </w:p>
-    <w:p>
-      <w:r>
-        <w:t>Fit Criterion</w:t>
-      </w:r>
-      <w:r>
-        <w:t>:</w:t>
-      </w:r>
-      <w:r>
-        <w:t xml:space="preserve"> (a measurable/testable condition to know if the product meets this requirement)</w:t>
-      </w:r>
-    </w:p>
-    <w:p>
-      <w:r>
-        <w:t>Priority</w:t>
-      </w:r>
-      <w:r>
-        <w:t>:</w:t>
-      </w:r>
-    </w:p>
-    <w:p>
-      <w:r>
-        <w:t>Dependencies (the ID of any requirement that must be completed before this requirement if any.)</w:t>
-      </w:r>
-    </w:p>
-    <w:p/>
-    <w:p>
       <w:pPr>
         <w:jc w:val="center"/>
       </w:pPr>
@@ -174,7 +77,7 @@
         <w:t>Priority:</w:t>
       </w:r>
       <w:r>
-        <w:t xml:space="preserve"> 2</w:t>
+        <w:t xml:space="preserve"> 1</w:t>
       </w:r>
     </w:p>
     <w:p>
@@ -263,18 +166,12 @@
         <w:t>Functionality Type:</w:t>
       </w:r>
       <w:r>
-        <w:t xml:space="preserve"> </w:t>
-      </w:r>
-      <w:r>
-        <w:t>Functional</w:t>
-      </w:r>
-    </w:p>
-    <w:p>
-      <w:r>
-        <w:t>Description:</w:t>
-      </w:r>
-      <w:r>
-        <w:t xml:space="preserve"> </w:t>
+        <w:t xml:space="preserve"> Functional</w:t>
+      </w:r>
+    </w:p>
+    <w:p>
+      <w:r>
+        <w:t xml:space="preserve">Description: </w:t>
       </w:r>
       <w:r>
         <w:t>The product should be able to access all of the user’s songs.</w:t>
@@ -301,7 +198,7 @@
         <w:t>Priority:</w:t>
       </w:r>
       <w:r>
-        <w:t xml:space="preserve"> 1</w:t>
+        <w:t xml:space="preserve"> 2</w:t>
       </w:r>
     </w:p>
     <w:p>
@@ -398,7 +295,6 @@
     </w:p>
     <w:p>
       <w:r>
-        <w:lastRenderedPageBreak/>
         <w:t>Description:</w:t>
       </w:r>
       <w:r>
@@ -446,10 +342,7 @@
         <w:t>Dependencies:</w:t>
       </w:r>
       <w:r>
-        <w:t xml:space="preserve"> </w:t>
-      </w:r>
-      <w:r>
-        <w:t>1114402</w:t>
+        <w:t xml:space="preserve"> 1114402</w:t>
       </w:r>
     </w:p>
     <w:p>
@@ -530,14 +423,12 @@
         <w:t>Functionality Type:</w:t>
       </w:r>
       <w:r>
-        <w:t xml:space="preserve"> </w:t>
-      </w:r>
-      <w:r>
-        <w:t>Functional</w:t>
-      </w:r>
-    </w:p>
-    <w:p>
-      <w:r>
+        <w:t xml:space="preserve"> Functional</w:t>
+      </w:r>
+    </w:p>
+    <w:p>
+      <w:r>
+        <w:lastRenderedPageBreak/>
         <w:t>Description:</w:t>
       </w:r>
       <w:r>
@@ -668,7 +559,13 @@
         <w:t>Description:</w:t>
       </w:r>
       <w:r>
-        <w:t xml:space="preserve"> The product should enable the user to download altered pitches of the entire song to their playlist.</w:t>
+        <w:t xml:space="preserve"> The product should enable the user to download altered pitches</w:t>
+      </w:r>
+      <w:r>
+        <w:t>/tempo</w:t>
+      </w:r>
+      <w:r>
+        <w:t xml:space="preserve"> of the entire song to their playlist.</w:t>
       </w:r>
     </w:p>
     <w:p>
@@ -703,10 +600,7 @@
         <w:t>Dependencies:</w:t>
       </w:r>
       <w:r>
-        <w:t xml:space="preserve"> </w:t>
-      </w:r>
-      <w:r>
-        <w:t>1114401</w:t>
+        <w:t xml:space="preserve"> 1114401</w:t>
       </w:r>
     </w:p>
     <w:p>
@@ -801,7 +695,13 @@
         <w:t>n</w:t>
       </w:r>
       <w:r>
-        <w:t xml:space="preserve"> easy to use layout.</w:t>
+        <w:t xml:space="preserve"> easy to use layout</w:t>
+      </w:r>
+      <w:r>
+        <w:t xml:space="preserve"> with different sections for music, the playlist and editing</w:t>
+      </w:r>
+      <w:r>
+        <w:t>.</w:t>
       </w:r>
     </w:p>
     <w:p>
@@ -819,12 +719,9 @@
       <w:r>
         <w:t>The buttons should be easy to understand to anyone once the app is opened.</w:t>
       </w:r>
-      <w:bookmarkStart w:id="0" w:name="_GoBack"/>
-      <w:bookmarkEnd w:id="0"/>
-    </w:p>
-    <w:p>
-      <w:r>
-        <w:lastRenderedPageBreak/>
+    </w:p>
+    <w:p>
+      <w:r>
         <w:t>Priority:</w:t>
       </w:r>
       <w:r>
@@ -917,10 +814,7 @@
         <w:t>Functionality Type:</w:t>
       </w:r>
       <w:r>
-        <w:t xml:space="preserve"> </w:t>
-      </w:r>
-      <w:r>
-        <w:t>Non-Functional</w:t>
+        <w:t xml:space="preserve"> Non-Functional</w:t>
       </w:r>
     </w:p>
     <w:p>
@@ -941,6 +835,7 @@
     </w:p>
     <w:p>
       <w:r>
+        <w:lastRenderedPageBreak/>
         <w:t xml:space="preserve">Fit Criterion: </w:t>
       </w:r>
       <w:r>
@@ -1054,10 +949,12 @@
       <w:r>
         <w:t xml:space="preserve"> </w:t>
       </w:r>
+      <w:bookmarkStart w:id="0" w:name="_GoBack"/>
       <w:r>
         <w:t>Have a help button on the product to give information on how to use it and descriptions on each button</w:t>
       </w:r>
     </w:p>
+    <w:bookmarkEnd w:id="0"/>
     <w:p>
       <w:r>
         <w:t>Rationale:</w:t>
@@ -1182,10 +1079,7 @@
         <w:t xml:space="preserve"> </w:t>
       </w:r>
       <w:r>
-        <w:t>The product should play the music in order, random and repeat based on user needs</w:t>
-      </w:r>
-      <w:r>
-        <w:t>.</w:t>
+        <w:t>The product should play the music in order, random and repeat based on user needs.</w:t>
       </w:r>
     </w:p>
     <w:p>
@@ -1287,7 +1181,6 @@
     </w:p>
     <w:p>
       <w:r>
-        <w:lastRenderedPageBreak/>
         <w:t>ID Number: 11144</w:t>
       </w:r>
       <w:r>
@@ -1299,10 +1192,7 @@
         <w:t>Functionality Type:</w:t>
       </w:r>
       <w:r>
-        <w:t xml:space="preserve"> </w:t>
-      </w:r>
-      <w:r>
-        <w:t>Non-Functional</w:t>
+        <w:t xml:space="preserve"> Non-Functional</w:t>
       </w:r>
     </w:p>
     <w:p>
@@ -1318,7 +1208,13 @@
         <w:t>Rationale:</w:t>
       </w:r>
       <w:r>
-        <w:t xml:space="preserve"> To give the user more freedom for the appearance.</w:t>
+        <w:t xml:space="preserve"> To give the user more freedom for the appearance</w:t>
+      </w:r>
+      <w:r>
+        <w:t xml:space="preserve"> outside of dark and light</w:t>
+      </w:r>
+      <w:r>
+        <w:t>.</w:t>
       </w:r>
     </w:p>
     <w:p>
@@ -1350,6 +1246,7 @@
         <w:rPr>
           <w:noProof/>
         </w:rPr>
+        <w:lastRenderedPageBreak/>
         <mc:AlternateContent>
           <mc:Choice Requires="wps">
             <w:drawing>
@@ -1423,10 +1320,7 @@
         <w:t>Functionality Type:</w:t>
       </w:r>
       <w:r>
-        <w:t xml:space="preserve"> </w:t>
-      </w:r>
-      <w:r>
-        <w:t>Functional</w:t>
+        <w:t xml:space="preserve"> Functional</w:t>
       </w:r>
     </w:p>
     <w:p>
@@ -1547,10 +1441,7 @@
         <w:t>Functionality Type:</w:t>
       </w:r>
       <w:r>
-        <w:t xml:space="preserve"> </w:t>
-      </w:r>
-      <w:r>
-        <w:t>Non-Functional</w:t>
+        <w:t xml:space="preserve"> Non-Functional</w:t>
       </w:r>
     </w:p>
     <w:p>
@@ -1590,16 +1481,7 @@
         <w:t>Dependencies:</w:t>
       </w:r>
       <w:r>
-        <w:t xml:space="preserve"> </w:t>
-      </w:r>
-      <w:r>
-        <w:t>11144</w:t>
-      </w:r>
-      <w:r>
-        <w:t>1</w:t>
-      </w:r>
-      <w:r>
-        <w:t>1</w:t>
+        <w:t xml:space="preserve"> 1114411</w:t>
       </w:r>
     </w:p>
     <w:p>
@@ -1680,10 +1562,7 @@
         <w:t>Functionality Type:</w:t>
       </w:r>
       <w:r>
-        <w:t xml:space="preserve"> </w:t>
-      </w:r>
-      <w:r>
-        <w:t>Functional</w:t>
+        <w:t xml:space="preserve"> Functional</w:t>
       </w:r>
     </w:p>
     <w:p>
@@ -1712,7 +1591,6 @@
     </w:p>
     <w:p>
       <w:r>
-        <w:lastRenderedPageBreak/>
         <w:t>Priority:</w:t>
       </w:r>
       <w:r>
@@ -1816,7 +1694,13 @@
         <w:t>Description:</w:t>
       </w:r>
       <w:r>
-        <w:t xml:space="preserve"> The app should be updated to work with every phone update.</w:t>
+        <w:t xml:space="preserve"> The app should be </w:t>
+      </w:r>
+      <w:r>
+        <w:t>able to change the tempo separately person</w:t>
+      </w:r>
+      <w:r>
+        <w:t>.</w:t>
       </w:r>
     </w:p>
     <w:p>
@@ -1824,15 +1708,28 @@
         <w:t>Rationale:</w:t>
       </w:r>
       <w:r>
-        <w:t xml:space="preserve"> For continued support with the user’s device.</w:t>
-      </w:r>
-    </w:p>
-    <w:p>
-      <w:r>
+        <w:t xml:space="preserve"> For </w:t>
+      </w:r>
+      <w:r>
+        <w:t>more music control</w:t>
+      </w:r>
+      <w:r>
+        <w:t>.</w:t>
+      </w:r>
+    </w:p>
+    <w:p>
+      <w:r>
+        <w:lastRenderedPageBreak/>
         <w:t xml:space="preserve">Fit Criterion: </w:t>
       </w:r>
       <w:r>
-        <w:t>The user should have log updates listed in info in the app settings to see how up to date it is.</w:t>
+        <w:t xml:space="preserve">The </w:t>
+      </w:r>
+      <w:r>
+        <w:t>tempo</w:t>
+      </w:r>
+      <w:r>
+        <w:t xml:space="preserve"> of a song can be changed.</w:t>
       </w:r>
     </w:p>
     <w:p>
@@ -1840,7 +1737,7 @@
         <w:t>Priority:</w:t>
       </w:r>
       <w:r>
-        <w:t xml:space="preserve"> 9</w:t>
+        <w:t xml:space="preserve"> 1</w:t>
       </w:r>
     </w:p>
     <w:p>
@@ -1851,10 +1748,7 @@
         <w:t xml:space="preserve"> </w:t>
       </w:r>
       <w:r>
-        <w:t>11144</w:t>
-      </w:r>
-      <w:r>
-        <w:t>13</w:t>
+        <w:t>1114413</w:t>
       </w:r>
     </w:p>
     <w:p>
@@ -1935,26 +1829,29 @@
         <w:t>Functionality Type:</w:t>
       </w:r>
       <w:r>
+        <w:t xml:space="preserve"> Functional</w:t>
+      </w:r>
+    </w:p>
+    <w:p>
+      <w:r>
+        <w:t>Description:</w:t>
+      </w:r>
+      <w:r>
         <w:t xml:space="preserve"> </w:t>
       </w:r>
       <w:r>
-        <w:t>Non-Functional</w:t>
-      </w:r>
-    </w:p>
-    <w:p>
-      <w:r>
-        <w:t>Description:</w:t>
-      </w:r>
-      <w:r>
-        <w:t xml:space="preserve"> The app should constantly download music at the same rate and type.</w:t>
-      </w:r>
-    </w:p>
-    <w:p>
-      <w:r>
-        <w:t>Rationale:</w:t>
-      </w:r>
-      <w:r>
-        <w:t xml:space="preserve"> For user reliability in speed during downloads.</w:t>
+        <w:t>tempo and pitch should have sliders with reset buttons</w:t>
+      </w:r>
+    </w:p>
+    <w:p>
+      <w:r>
+        <w:t>Rationale</w:t>
+      </w:r>
+      <w:r>
+        <w:t>: For ease of changing temp and pitch</w:t>
+      </w:r>
+      <w:r>
+        <w:t>.</w:t>
       </w:r>
     </w:p>
     <w:p>
@@ -1962,13 +1859,13 @@
         <w:t xml:space="preserve">Fit Criterion: </w:t>
       </w:r>
       <w:r>
-        <w:t xml:space="preserve">the app should display the download and show </w:t>
-      </w:r>
-      <w:r>
-        <w:t>the same speed for multiple song</w:t>
-      </w:r>
-      <w:r>
-        <w:t>s.</w:t>
+        <w:t xml:space="preserve">the app should display </w:t>
+      </w:r>
+      <w:r>
+        <w:t>sliders in the editor section</w:t>
+      </w:r>
+      <w:r>
+        <w:t>.</w:t>
       </w:r>
     </w:p>
     <w:p>
@@ -2065,10 +1962,7 @@
         <w:t>Functionality Type:</w:t>
       </w:r>
       <w:r>
-        <w:t xml:space="preserve"> </w:t>
-      </w:r>
-      <w:r>
-        <w:t>Non-Functional</w:t>
+        <w:t xml:space="preserve"> Non-Functional</w:t>
       </w:r>
     </w:p>
     <w:p>
@@ -2178,7 +2072,6 @@
     </w:p>
     <w:p>
       <w:r>
-        <w:lastRenderedPageBreak/>
         <w:t>ID Number: 11144</w:t>
       </w:r>
       <w:r>
@@ -2190,10 +2083,7 @@
         <w:t>Functionality Type:</w:t>
       </w:r>
       <w:r>
-        <w:t xml:space="preserve"> </w:t>
-      </w:r>
-      <w:r>
-        <w:t>Non-Functional</w:t>
+        <w:t xml:space="preserve"> Non-Functional</w:t>
       </w:r>
     </w:p>
     <w:p>
@@ -2201,7 +2091,13 @@
         <w:t>Description:</w:t>
       </w:r>
       <w:r>
-        <w:t xml:space="preserve"> The switch for pitch change should be a scale with set values on either side of the scale.</w:t>
+        <w:t xml:space="preserve"> The switch for pitch change should be a scale with set values</w:t>
+      </w:r>
+      <w:r>
+        <w:t xml:space="preserve"> or limits</w:t>
+      </w:r>
+      <w:r>
+        <w:t xml:space="preserve"> on either side of the scale.</w:t>
       </w:r>
     </w:p>
     <w:p>
@@ -2233,10 +2129,7 @@
         <w:t>Dependencies:</w:t>
       </w:r>
       <w:r>
-        <w:t xml:space="preserve"> </w:t>
-      </w:r>
-      <w:r>
-        <w:t>1114401</w:t>
+        <w:t xml:space="preserve"> 1114401</w:t>
       </w:r>
     </w:p>
     <w:p>
@@ -2244,6 +2137,7 @@
         <w:rPr>
           <w:noProof/>
         </w:rPr>
+        <w:lastRenderedPageBreak/>
         <mc:AlternateContent>
           <mc:Choice Requires="wps">
             <w:drawing>
@@ -2438,7 +2332,10 @@
         <w:t>Functionality Type:</w:t>
       </w:r>
       <w:r>
-        <w:t xml:space="preserve"> Constraints</w:t>
+        <w:t xml:space="preserve"> </w:t>
+      </w:r>
+      <w:r>
+        <w:t>functional</w:t>
       </w:r>
     </w:p>
     <w:p>
@@ -2446,7 +2343,10 @@
         <w:t>Description:</w:t>
       </w:r>
       <w:r>
-        <w:t xml:space="preserve"> the app should have regular immunities to different errors or viruses to ensure constant accessibility. </w:t>
+        <w:t xml:space="preserve"> the app </w:t>
+      </w:r>
+      <w:r>
+        <w:t>should display the song playing in a way that shows time stamps</w:t>
       </w:r>
     </w:p>
     <w:p>
@@ -2578,7 +2478,6 @@
     </w:p>
     <w:p>
       <w:r>
-        <w:lastRenderedPageBreak/>
         <w:t>Rationale:</w:t>
       </w:r>
       <w:r>
@@ -2695,6 +2594,7 @@
     </w:p>
     <w:p>
       <w:r>
+        <w:lastRenderedPageBreak/>
         <w:t>Description:</w:t>
       </w:r>
       <w:r>
@@ -3613,7 +3513,7 @@
 </file>
 
 <file path=customXml/itemProps1.xml><?xml version="1.0" encoding="utf-8"?>
-<ds:datastoreItem xmlns:ds="http://schemas.openxmlformats.org/officeDocument/2006/customXml" ds:itemID="{950F6EA6-5088-4D42-BE15-4A69BDDEE0D0}">
+<ds:datastoreItem xmlns:ds="http://schemas.openxmlformats.org/officeDocument/2006/customXml" ds:itemID="{E8196BD3-192A-49BC-8A6D-9C9675850DBD}">
   <ds:schemaRefs>
     <ds:schemaRef ds:uri="http://schemas.openxmlformats.org/officeDocument/2006/bibliography"/>
   </ds:schemaRefs>

</xml_diff>